<commit_message>
wiecej tekstu w word
</commit_message>
<xml_diff>
--- a/Plik_x1.docx
+++ b/Plik_x1.docx
@@ -3,10 +3,143 @@
 <w:document xmlns:wpc="http://schemas.microsoft.com/office/word/2010/wordprocessingCanvas" xmlns:cx="http://schemas.microsoft.com/office/drawing/2014/chartex" xmlns:cx1="http://schemas.microsoft.com/office/drawing/2015/9/8/chartex" xmlns:cx2="http://schemas.microsoft.com/office/drawing/2015/10/21/chartex" xmlns:cx3="http://schemas.microsoft.com/office/drawing/2016/5/9/chartex" xmlns:cx4="http://schemas.microsoft.com/office/drawing/2016/5/10/chartex" xmlns:cx5="http://schemas.microsoft.com/office/drawing/2016/5/11/chartex" xmlns:cx6="http://schemas.microsoft.com/office/drawing/2016/5/12/chartex" xmlns:cx7="http://schemas.microsoft.com/office/drawing/2016/5/13/chartex" xmlns:cx8="http://schemas.microsoft.com/office/drawing/2016/5/14/chartex" xmlns:mc="http://schemas.openxmlformats.org/markup-compatibility/2006" xmlns:aink="http://schemas.microsoft.com/office/drawing/2016/ink" xmlns:am3d="http://schemas.microsoft.com/office/drawing/2017/model3d" xmlns:o="urn:schemas-microsoft-com:office:office" xmlns:r="http://schemas.openxmlformats.org/officeDocument/2006/relationships" xmlns:m="http://schemas.openxmlformats.org/officeDocument/2006/math" xmlns:v="urn:schemas-microsoft-com:vml" xmlns:wp14="http://schemas.microsoft.com/office/word/2010/wordprocessingDrawing" xmlns:wp="http://schemas.openxmlformats.org/drawingml/2006/wordprocessingDrawing" xmlns:w10="urn:schemas-microsoft-com:office:word" xmlns:w="http://schemas.openxmlformats.org/wordprocessingml/2006/main" xmlns:w14="http://schemas.microsoft.com/office/word/2010/wordml" xmlns:w15="http://schemas.microsoft.com/office/word/2012/wordml" xmlns:w16cex="http://schemas.microsoft.com/office/word/2018/wordml/cex" xmlns:w16cid="http://schemas.microsoft.com/office/word/2016/wordml/cid" xmlns:w16="http://schemas.microsoft.com/office/word/2018/wordml" xmlns:w16sdtdh="http://schemas.microsoft.com/office/word/2020/wordml/sdtdatahash" xmlns:w16se="http://schemas.microsoft.com/office/word/2015/wordml/symex" xmlns:wpg="http://schemas.microsoft.com/office/word/2010/wordprocessingGroup" xmlns:wpi="http://schemas.microsoft.com/office/word/2010/wordprocessingInk" xmlns:wne="http://schemas.microsoft.com/office/word/2006/wordml" xmlns:wps="http://schemas.microsoft.com/office/word/2010/wordprocessingShape" mc:Ignorable="w14 w15 w16se w16cid w16 w16cex w16sdtdh wp14">
   <w:body>
     <w:p>
+      <w:proofErr w:type="spellStart"/>
       <w:r>
-        <w:t>Ćwiczenia kwzp</w:t>
+        <w:t>K</w:t>
+      </w:r>
+      <w:r>
+        <w:t>wzp</w:t>
+      </w:r>
+      <w:proofErr w:type="spellEnd"/>
+    </w:p>
+    <w:p/>
+    <w:p>
+      <w:pPr>
+        <w:pStyle w:val="NormalnyWeb"/>
+        <w:spacing w:before="0" w:beforeAutospacing="0" w:after="90" w:afterAutospacing="0"/>
+        <w:rPr>
+          <w:rFonts w:ascii="Tahoma" w:hAnsi="Tahoma" w:cs="Tahoma"/>
+          <w:color w:val="000000"/>
+          <w:sz w:val="20"/>
+          <w:szCs w:val="20"/>
+        </w:rPr>
+      </w:pPr>
+      <w:r>
+        <w:rPr>
+          <w:rFonts w:ascii="Tahoma" w:hAnsi="Tahoma" w:cs="Tahoma"/>
+          <w:color w:val="000000"/>
+          <w:sz w:val="20"/>
+          <w:szCs w:val="20"/>
+        </w:rPr>
+        <w:t>PRZEDSIĘBIORCZOŚĆ I ZARZĄDZANIE PROJEKTAMI</w:t>
       </w:r>
     </w:p>
+    <w:p>
+      <w:pPr>
+        <w:pStyle w:val="NormalnyWeb"/>
+        <w:spacing w:before="0" w:beforeAutospacing="0" w:after="90" w:afterAutospacing="0"/>
+        <w:rPr>
+          <w:rFonts w:ascii="Tahoma" w:hAnsi="Tahoma" w:cs="Tahoma"/>
+          <w:color w:val="000000"/>
+          <w:sz w:val="20"/>
+          <w:szCs w:val="20"/>
+        </w:rPr>
+      </w:pPr>
+      <w:r>
+        <w:rPr>
+          <w:rFonts w:ascii="Tahoma" w:hAnsi="Tahoma" w:cs="Tahoma"/>
+          <w:color w:val="000000"/>
+          <w:sz w:val="20"/>
+          <w:szCs w:val="20"/>
+        </w:rPr>
+        <w:t>Wymagania wstępne: posiada podstawową wiedzę z prowadzenia działalności gospodarczej, zarządzania przedsiębiorstwem i zarządzania projektem, w tym wiedzę z zakresu informatycznych systemów wspomagających zarządzanie obszarami funkcjonalnymi przedsiębiorstwa oraz etapami projektu.</w:t>
+      </w:r>
+    </w:p>
+    <w:p>
+      <w:pPr>
+        <w:pStyle w:val="NormalnyWeb"/>
+        <w:spacing w:before="0" w:beforeAutospacing="0" w:after="90" w:afterAutospacing="0"/>
+        <w:rPr>
+          <w:rFonts w:ascii="Tahoma" w:hAnsi="Tahoma" w:cs="Tahoma"/>
+          <w:color w:val="000000"/>
+          <w:sz w:val="20"/>
+          <w:szCs w:val="20"/>
+        </w:rPr>
+      </w:pPr>
+      <w:r>
+        <w:rPr>
+          <w:rFonts w:ascii="Tahoma" w:hAnsi="Tahoma" w:cs="Tahoma"/>
+          <w:color w:val="000000"/>
+          <w:sz w:val="20"/>
+          <w:szCs w:val="20"/>
+        </w:rPr>
+        <w:t>INFORMATYKA</w:t>
+      </w:r>
+    </w:p>
+    <w:p>
+      <w:pPr>
+        <w:pStyle w:val="NormalnyWeb"/>
+        <w:spacing w:before="0" w:beforeAutospacing="0" w:after="90" w:afterAutospacing="0"/>
+        <w:rPr>
+          <w:rFonts w:ascii="Tahoma" w:hAnsi="Tahoma" w:cs="Tahoma"/>
+          <w:color w:val="000000"/>
+          <w:sz w:val="20"/>
+          <w:szCs w:val="20"/>
+        </w:rPr>
+      </w:pPr>
+      <w:r>
+        <w:rPr>
+          <w:rFonts w:ascii="Tahoma" w:hAnsi="Tahoma" w:cs="Tahoma"/>
+          <w:color w:val="000000"/>
+          <w:sz w:val="20"/>
+          <w:szCs w:val="20"/>
+        </w:rPr>
+        <w:t>Wymagania wstępne: znajomość zasad konstrukcji relacyjnego modelu danych i tworzenia obiektów w środowisku Microsoft Access; znajomość podstaw strukturalnego języka zapytań SQL.</w:t>
+      </w:r>
+    </w:p>
+    <w:p>
+      <w:pPr>
+        <w:pStyle w:val="NormalnyWeb"/>
+        <w:spacing w:before="0" w:beforeAutospacing="0" w:after="90" w:afterAutospacing="0"/>
+        <w:rPr>
+          <w:rFonts w:ascii="Tahoma" w:hAnsi="Tahoma" w:cs="Tahoma"/>
+          <w:color w:val="000000"/>
+          <w:sz w:val="20"/>
+          <w:szCs w:val="20"/>
+        </w:rPr>
+      </w:pPr>
+      <w:r>
+        <w:rPr>
+          <w:rFonts w:ascii="Tahoma" w:hAnsi="Tahoma" w:cs="Tahoma"/>
+          <w:color w:val="000000"/>
+          <w:sz w:val="20"/>
+          <w:szCs w:val="20"/>
+        </w:rPr>
+        <w:t>INŻYNIERIA WYTWARZANIA i PROJEKTOWANIE PROCESÓW TECHNOLOGICZNYCH</w:t>
+      </w:r>
+    </w:p>
+    <w:p>
+      <w:pPr>
+        <w:pStyle w:val="NormalnyWeb"/>
+        <w:spacing w:before="0" w:beforeAutospacing="0" w:after="90" w:afterAutospacing="0"/>
+        <w:rPr>
+          <w:rFonts w:ascii="Tahoma" w:hAnsi="Tahoma" w:cs="Tahoma"/>
+          <w:color w:val="000000"/>
+          <w:sz w:val="20"/>
+          <w:szCs w:val="20"/>
+        </w:rPr>
+      </w:pPr>
+      <w:r>
+        <w:rPr>
+          <w:rFonts w:ascii="Tahoma" w:hAnsi="Tahoma" w:cs="Tahoma"/>
+          <w:color w:val="000000"/>
+          <w:sz w:val="20"/>
+          <w:szCs w:val="20"/>
+        </w:rPr>
+        <w:t>Wymagania wstępne: znajomość podstawowych technik wytwarzania, znajomość podstawowych wiadomości o metodach obróbki skrawaniem, umiejętność opracowania podstawowego procesu technologicznego dla obróbki tokarskiej i frezerskiej.</w:t>
+      </w:r>
+    </w:p>
+    <w:p/>
     <w:sectPr>
       <w:pgSz w:w="11906" w:h="16838"/>
       <w:pgMar w:top="1417" w:right="1417" w:bottom="1417" w:left="1417" w:header="708" w:footer="708" w:gutter="0"/>
@@ -443,6 +576,23 @@
     <w:semiHidden/>
     <w:unhideWhenUsed/>
   </w:style>
+  <w:style w:type="paragraph" w:styleId="NormalnyWeb">
+    <w:name w:val="Normal (Web)"/>
+    <w:basedOn w:val="Normalny"/>
+    <w:uiPriority w:val="99"/>
+    <w:semiHidden/>
+    <w:unhideWhenUsed/>
+    <w:rsid w:val="00CC5BA1"/>
+    <w:pPr>
+      <w:spacing w:before="100" w:beforeAutospacing="1" w:after="100" w:afterAutospacing="1" w:line="240" w:lineRule="auto"/>
+    </w:pPr>
+    <w:rPr>
+      <w:rFonts w:ascii="Times New Roman" w:eastAsia="Times New Roman" w:hAnsi="Times New Roman" w:cs="Times New Roman"/>
+      <w:sz w:val="24"/>
+      <w:szCs w:val="24"/>
+      <w:lang w:eastAsia="pl-PL"/>
+    </w:rPr>
+  </w:style>
 </w:styles>
 </file>
 

</xml_diff>